<commit_message>
Textanalyse und mal wieder Export
</commit_message>
<xml_diff>
--- a/pandoc/reference-blocksatz-mit-titelei.docx
+++ b/pandoc/reference-blocksatz-mit-titelei.docx
@@ -770,6 +770,53 @@
         <w:t>grayText</w:t>
       </w:r>
     </w:p>
+    <w:p>
+      <w:pPr>
+        <w:pStyle w:val="BodyText"/>
+        <w:widowControl/>
+        <w:suppressAutoHyphens w:val="false"/>
+        <w:bidi w:val="0"/>
+        <w:spacing w:lineRule="auto" w:line="276" w:before="180" w:after="180"/>
+        <w:ind w:firstLine="170"/>
+        <w:jc w:val="both"/>
+        <w:rPr>
+          <w:rStyle w:val="GrayText"/>
+        </w:rPr>
+      </w:pPr>
+      <w:r>
+        <w:rPr/>
+      </w:r>
+    </w:p>
+    <w:p>
+      <w:pPr>
+        <w:pStyle w:val="BodyText"/>
+        <w:widowControl/>
+        <w:suppressAutoHyphens w:val="false"/>
+        <w:bidi w:val="0"/>
+        <w:spacing w:lineRule="auto" w:line="276" w:before="180" w:after="180"/>
+        <w:ind w:firstLine="170"/>
+        <w:jc w:val="both"/>
+        <w:rPr/>
+      </w:pPr>
+      <w:r>
+        <w:rPr>
+          <w:rStyle w:val="GrayText"/>
+        </w:rPr>
+        <w:t xml:space="preserve">Das ist ein </w:t>
+      </w:r>
+      <w:r>
+        <w:rPr>
+          <w:rStyle w:val="Code"/>
+        </w:rPr>
+        <w:t>code block</w:t>
+      </w:r>
+      <w:r>
+        <w:rPr>
+          <w:rStyle w:val="GrayText"/>
+        </w:rPr>
+        <w:t xml:space="preserve"> im Satz.</w:t>
+      </w:r>
+    </w:p>
     <w:sectPr>
       <w:footerReference w:type="even" r:id="rId3"/>
       <w:footerReference w:type="default" r:id="rId4"/>
@@ -1335,15 +1382,15 @@
     <w:qFormat/>
     <w:rPr/>
   </w:style>
+  <w:style w:type="character" w:styleId="Funotenzeichenuser">
+    <w:name w:val="Fußnotenzeichen (user)"/>
+    <w:qFormat/>
+    <w:rPr>
+      <w:vertAlign w:val="superscript"/>
+    </w:rPr>
+  </w:style>
   <w:style w:type="character" w:styleId="Funotenzeichen">
     <w:name w:val="Fußnotenzeichen"/>
-    <w:qFormat/>
-    <w:rPr>
-      <w:vertAlign w:val="superscript"/>
-    </w:rPr>
-  </w:style>
-  <w:style w:type="character" w:styleId="Funotenzeichenuser">
-    <w:name w:val="Fußnotenzeichen (user)"/>
     <w:qFormat/>
     <w:rPr>
       <w:vertAlign w:val="superscript"/>
@@ -1370,15 +1417,15 @@
       <w:bCs/>
     </w:rPr>
   </w:style>
+  <w:style w:type="character" w:styleId="Endnotenzeichen">
+    <w:name w:val="Endnotenzeichen"/>
+    <w:qFormat/>
+    <w:rPr>
+      <w:vertAlign w:val="superscript"/>
+    </w:rPr>
+  </w:style>
   <w:style w:type="character" w:styleId="Endnotenzeichenuser">
     <w:name w:val="Endnotenzeichen (user)"/>
-    <w:qFormat/>
-    <w:rPr>
-      <w:vertAlign w:val="superscript"/>
-    </w:rPr>
-  </w:style>
-  <w:style w:type="character" w:styleId="Endnotenzeichen">
-    <w:name w:val="Endnotenzeichen"/>
     <w:qFormat/>
     <w:rPr>
       <w:vertAlign w:val="superscript"/>
@@ -1426,8 +1473,8 @@
       <w:lang w:val="de-DE"/>
     </w:rPr>
   </w:style>
-  <w:style w:type="character" w:styleId="Aufzhlungszeichen">
-    <w:name w:val="Aufzählungszeichen"/>
+  <w:style w:type="character" w:styleId="Aufzhlungszeichenuser">
+    <w:name w:val="Aufzählungszeichen (user)"/>
     <w:qFormat/>
     <w:rPr>
       <w:rFonts w:ascii="OpenSymbol" w:hAnsi="OpenSymbol" w:eastAsia="OpenSymbol" w:cs="OpenSymbol"/>
@@ -1454,8 +1501,8 @@
       <w:color w:val="FFFF00"/>
     </w:rPr>
   </w:style>
-  <w:style w:type="character" w:styleId="Quelltext">
-    <w:name w:val="Quelltext"/>
+  <w:style w:type="character" w:styleId="Quelltextuser">
+    <w:name w:val="Quelltext (user)"/>
     <w:qFormat/>
     <w:rPr>
       <w:rFonts w:ascii="Liberation Mono" w:hAnsi="Liberation Mono" w:eastAsia="NSimSun" w:cs="Liberation Mono"/>
@@ -1480,6 +1527,23 @@
     <w:qFormat/>
     <w:rPr>
       <w:color w:val="808080"/>
+    </w:rPr>
+  </w:style>
+  <w:style w:type="character" w:styleId="Benutzereingabe">
+    <w:name w:val="Benutzereingabe"/>
+    <w:qFormat/>
+    <w:rPr>
+      <w:rFonts w:ascii="Liberation Mono" w:hAnsi="Liberation Mono" w:eastAsia="NSimSun" w:cs="Liberation Mono"/>
+    </w:rPr>
+  </w:style>
+  <w:style w:type="character" w:styleId="Code">
+    <w:name w:val="Code"/>
+    <w:qFormat/>
+    <w:rPr>
+      <w:rFonts w:ascii="Consolas" w:hAnsi="Consolas"/>
+      <w:color w:val="000000"/>
+      <w:shd w:fill="EEEEEE" w:val="clear"/>
+      <w:lang w:val="de-DE"/>
     </w:rPr>
   </w:style>
   <w:style w:type="paragraph" w:styleId="berschrift">
@@ -1771,8 +1835,8 @@
     <w:pPr/>
     <w:rPr/>
   </w:style>
-  <w:style w:type="paragraph" w:styleId="Schaubild" w:customStyle="1">
-    <w:name w:val="Schaubild"/>
+  <w:style w:type="paragraph" w:styleId="Schaubilduser" w:customStyle="1">
+    <w:name w:val="Schaubild (user)"/>
     <w:basedOn w:val="Normal"/>
     <w:qFormat/>
     <w:pPr/>
@@ -1780,7 +1844,7 @@
   </w:style>
   <w:style w:type="paragraph" w:styleId="CaptionedFigure" w:customStyle="1">
     <w:name w:val="Captioned Figure"/>
-    <w:basedOn w:val="Schaubild"/>
+    <w:basedOn w:val="Schaubilduser"/>
     <w:qFormat/>
     <w:pPr>
       <w:keepNext w:val="true"/>
@@ -1789,7 +1853,7 @@
   </w:style>
   <w:style w:type="paragraph" w:styleId="IndexHeading">
     <w:name w:val="index heading"/>
-    <w:basedOn w:val="berschrift"/>
+    <w:basedOn w:val="berschriftuser"/>
     <w:pPr/>
     <w:rPr/>
   </w:style>
@@ -1811,8 +1875,8 @@
       <w:color w:themeColor="accent1" w:themeShade="bf" w:val="365F91"/>
     </w:rPr>
   </w:style>
-  <w:style w:type="paragraph" w:styleId="Kopf-Fuzeile">
-    <w:name w:val="Kopf-/Fußzeile"/>
+  <w:style w:type="paragraph" w:styleId="Kopf-Fuzeileuser">
+    <w:name w:val="Kopf-/Fußzeile (user)"/>
     <w:basedOn w:val="Normal"/>
     <w:qFormat/>
     <w:pPr>
@@ -1825,8 +1889,8 @@
     </w:pPr>
     <w:rPr/>
   </w:style>
-  <w:style w:type="paragraph" w:styleId="Kopf-Fuzeileuser">
-    <w:name w:val="Kopf-/Fußzeile (user)"/>
+  <w:style w:type="paragraph" w:styleId="Kopf-Fuzeile">
+    <w:name w:val="Kopf-/Fußzeile"/>
     <w:basedOn w:val="Normal"/>
     <w:qFormat/>
     <w:pPr/>
@@ -1834,14 +1898,14 @@
   </w:style>
   <w:style w:type="paragraph" w:styleId="Footer">
     <w:name w:val="footer"/>
-    <w:basedOn w:val="Kopf-Fuzeile"/>
+    <w:basedOn w:val="Kopf-Fuzeileuser"/>
     <w:pPr>
       <w:suppressLineNumbers/>
     </w:pPr>
     <w:rPr/>
   </w:style>
-  <w:style w:type="paragraph" w:styleId="Tabelleninhalt">
-    <w:name w:val="Tabelleninhalt"/>
+  <w:style w:type="paragraph" w:styleId="Tabelleninhaltuser">
+    <w:name w:val="Tabelleninhalt (user)"/>
     <w:basedOn w:val="Normal"/>
     <w:qFormat/>
     <w:pPr>
@@ -1850,9 +1914,9 @@
     </w:pPr>
     <w:rPr/>
   </w:style>
-  <w:style w:type="paragraph" w:styleId="Tabellenberschrift">
-    <w:name w:val="Tabellenüberschrift"/>
-    <w:basedOn w:val="Tabelleninhalt"/>
+  <w:style w:type="paragraph" w:styleId="Tabellenberschriftuser">
+    <w:name w:val="Tabellenüberschrift (user)"/>
+    <w:basedOn w:val="Tabelleninhaltuser"/>
     <w:qFormat/>
     <w:pPr>
       <w:suppressLineNumbers/>
@@ -1863,8 +1927,8 @@
       <w:bCs/>
     </w:rPr>
   </w:style>
-  <w:style w:type="paragraph" w:styleId="Gegenberstellunguser">
-    <w:name w:val="Gegenüberstellung (user)"/>
+  <w:style w:type="paragraph" w:styleId="Gegenberstellung">
+    <w:name w:val="Gegenüberstellung"/>
     <w:basedOn w:val="BodyText"/>
     <w:qFormat/>
     <w:pPr>

</xml_diff>